<commit_message>
worked on the text for the output of the statistics
</commit_message>
<xml_diff>
--- a/Begründungstexte/Format der geplanten Ausgabe.docx
+++ b/Begründungstexte/Format der geplanten Ausgabe.docx
@@ -56,7 +56,25 @@
         <w:rPr>
           <w:rFonts w:ascii="Times New Roman" w:hAnsi="Times New Roman" w:cs="Times New Roman"/>
         </w:rPr>
-        <w:t xml:space="preserve">imulation auch auswerten zu können, muss diese auch ausgegeben werden. Dafür wollen wir in bestimmten regelmäßigen Zeitabständen eine Tabelle, mit verschiedenen Werten, und ein Säulendiagramm ausgeben. Dies soll nur in der Konsole geschehen uns sofort einsehbar sein. </w:t>
+        <w:t xml:space="preserve">imulation auch auswerten zu können, muss diese auch ausgegeben werden. </w:t>
+      </w:r>
+      <w:r>
+        <w:rPr>
+          <w:rFonts w:ascii="Times New Roman" w:hAnsi="Times New Roman" w:cs="Times New Roman"/>
+        </w:rPr>
+        <w:t xml:space="preserve">Dafür wollen wir </w:t>
+      </w:r>
+      <w:r>
+        <w:rPr>
+          <w:rFonts w:ascii="Times New Roman" w:hAnsi="Times New Roman" w:cs="Times New Roman"/>
+        </w:rPr>
+        <w:t>einmal zu jedem Zeitschritt etwas Ausgeben und dann noch einmal ganz zum Schluss.</w:t>
+      </w:r>
+      <w:r>
+        <w:rPr>
+          <w:rFonts w:ascii="Times New Roman" w:hAnsi="Times New Roman" w:cs="Times New Roman"/>
+        </w:rPr>
+        <w:t xml:space="preserve"> </w:t>
       </w:r>
     </w:p>
     <w:p>
@@ -70,75 +88,129 @@
         <w:rPr>
           <w:rFonts w:ascii="Times New Roman" w:hAnsi="Times New Roman" w:cs="Times New Roman"/>
         </w:rPr>
-        <w:t>Zum Ende des Durchlaufs soll die vollständige Tabelle, sowie das vollständige Säulendiagramm und hier auch</w:t>
-      </w:r>
-      <w:r>
-        <w:rPr>
-          <w:rFonts w:ascii="Times New Roman" w:hAnsi="Times New Roman" w:cs="Times New Roman"/>
-        </w:rPr>
-        <w:t xml:space="preserve"> neu</w:t>
-      </w:r>
-      <w:r>
-        <w:rPr>
-          <w:rFonts w:ascii="Times New Roman" w:hAnsi="Times New Roman" w:cs="Times New Roman"/>
-        </w:rPr>
-        <w:t xml:space="preserve"> ein Balkendiagramm. Noch einmal </w:t>
-      </w:r>
-      <w:r>
-        <w:rPr>
-          <w:rFonts w:ascii="Times New Roman" w:hAnsi="Times New Roman" w:cs="Times New Roman"/>
-        </w:rPr>
-        <w:t xml:space="preserve">als Abschluss </w:t>
-      </w:r>
-      <w:r>
-        <w:rPr>
-          <w:rFonts w:ascii="Times New Roman" w:hAnsi="Times New Roman" w:cs="Times New Roman"/>
-        </w:rPr>
-        <w:t xml:space="preserve">in die Konsole ausgegeben werden. Um aber auch eine Auswertung außerhalb der Konsole zu haben. </w:t>
-      </w:r>
-      <w:r>
-        <w:rPr>
-          <w:rFonts w:ascii="Times New Roman" w:hAnsi="Times New Roman" w:cs="Times New Roman"/>
-        </w:rPr>
-        <w:t>Soll es ein</w:t>
-      </w:r>
-      <w:r>
-        <w:rPr>
-          <w:rFonts w:ascii="Times New Roman" w:hAnsi="Times New Roman" w:cs="Times New Roman"/>
-        </w:rPr>
-        <w:t xml:space="preserve">e extra </w:t>
-      </w:r>
-      <w:r>
-        <w:rPr>
-          <w:rFonts w:ascii="Times New Roman" w:hAnsi="Times New Roman" w:cs="Times New Roman"/>
-        </w:rPr>
-        <w:t>.</w:t>
-      </w:r>
-      <w:proofErr w:type="spellStart"/>
-      <w:r>
-        <w:rPr>
-          <w:rFonts w:ascii="Times New Roman" w:hAnsi="Times New Roman" w:cs="Times New Roman"/>
-        </w:rPr>
-        <w:t>txt</w:t>
-      </w:r>
-      <w:proofErr w:type="spellEnd"/>
+        <w:t>Zu jedem Zeitschritt, wollen wir</w:t>
+      </w:r>
+      <w:r>
+        <w:rPr>
+          <w:rFonts w:ascii="Times New Roman" w:hAnsi="Times New Roman" w:cs="Times New Roman"/>
+        </w:rPr>
+        <w:t xml:space="preserve"> die </w:t>
+      </w:r>
+      <w:r>
+        <w:rPr>
+          <w:rFonts w:ascii="Times New Roman" w:hAnsi="Times New Roman" w:cs="Times New Roman"/>
+        </w:rPr>
+        <w:t>Sättigung</w:t>
+      </w:r>
+      <w:r>
+        <w:rPr>
+          <w:rFonts w:ascii="Times New Roman" w:hAnsi="Times New Roman" w:cs="Times New Roman"/>
+        </w:rPr>
+        <w:t xml:space="preserve"> (a</w:t>
+      </w:r>
+      <w:r>
+        <w:rPr>
+          <w:rFonts w:ascii="Times New Roman" w:hAnsi="Times New Roman" w:cs="Times New Roman"/>
+        </w:rPr>
+        <w:t xml:space="preserve">lso die </w:t>
+      </w:r>
+      <w:r>
+        <w:rPr>
+          <w:rFonts w:ascii="Times New Roman" w:hAnsi="Times New Roman" w:cs="Times New Roman"/>
+        </w:rPr>
+        <w:t>Anzahl der Menge von Autos in Prozent)</w:t>
+      </w:r>
+      <w:r>
+        <w:rPr>
+          <w:rFonts w:ascii="Times New Roman" w:hAnsi="Times New Roman" w:cs="Times New Roman"/>
+        </w:rPr>
+        <w:t>,</w:t>
+      </w:r>
+      <w:r>
+        <w:rPr>
+          <w:rFonts w:ascii="Times New Roman" w:hAnsi="Times New Roman" w:cs="Times New Roman"/>
+        </w:rPr>
+        <w:t xml:space="preserve"> die</w:t>
+      </w:r>
+      <w:r>
+        <w:rPr>
+          <w:rFonts w:ascii="Times New Roman" w:hAnsi="Times New Roman" w:cs="Times New Roman"/>
+        </w:rPr>
+        <w:t xml:space="preserve"> freien Parkplätze,</w:t>
+      </w:r>
+      <w:r>
+        <w:rPr>
+          <w:rFonts w:ascii="Times New Roman" w:hAnsi="Times New Roman" w:cs="Times New Roman"/>
+        </w:rPr>
+        <w:t xml:space="preserve"> die </w:t>
+      </w:r>
+      <w:r>
+        <w:rPr>
+          <w:rFonts w:ascii="Times New Roman" w:hAnsi="Times New Roman" w:cs="Times New Roman"/>
+        </w:rPr>
+        <w:t xml:space="preserve">belegten Parkplätze, </w:t>
+      </w:r>
+      <w:r>
+        <w:rPr>
+          <w:rFonts w:ascii="Times New Roman" w:hAnsi="Times New Roman" w:cs="Times New Roman"/>
+        </w:rPr>
+        <w:t xml:space="preserve">die Anzahl </w:t>
+      </w:r>
+      <w:r>
+        <w:rPr>
+          <w:rFonts w:ascii="Times New Roman" w:hAnsi="Times New Roman" w:cs="Times New Roman"/>
+        </w:rPr>
+        <w:t xml:space="preserve">der Autos in der Warteschlange </w:t>
+      </w:r>
+      <w:r>
+        <w:rPr>
+          <w:rFonts w:ascii="Times New Roman" w:hAnsi="Times New Roman" w:cs="Times New Roman"/>
+        </w:rPr>
+        <w:t>und die Anzahl alles Autos</w:t>
+      </w:r>
+      <w:r>
+        <w:rPr>
+          <w:rFonts w:ascii="Times New Roman" w:hAnsi="Times New Roman" w:cs="Times New Roman"/>
+        </w:rPr>
+        <w:t xml:space="preserve"> als Text in der Konsole</w:t>
+      </w:r>
+      <w:r>
+        <w:rPr>
+          <w:rFonts w:ascii="Times New Roman" w:hAnsi="Times New Roman" w:cs="Times New Roman"/>
+        </w:rPr>
+        <w:t xml:space="preserve">. Dies ist dazu da, um einen </w:t>
+      </w:r>
+      <w:r>
+        <w:rPr>
+          <w:rFonts w:ascii="Times New Roman" w:hAnsi="Times New Roman" w:cs="Times New Roman"/>
+        </w:rPr>
+        <w:t>detaillierten Überblick über jeden Zeitschritt zu erhalten.</w:t>
+      </w:r>
       <w:r>
         <w:rPr>
           <w:rFonts w:ascii="Times New Roman" w:hAnsi="Times New Roman" w:cs="Times New Roman"/>
         </w:rPr>
         <w:t xml:space="preserve"> </w:t>
       </w:r>
-      <w:r>
-        <w:rPr>
-          <w:rFonts w:ascii="Times New Roman" w:hAnsi="Times New Roman" w:cs="Times New Roman"/>
-        </w:rPr>
-        <w:t>Datei geben, welche bei jedem neuen Simulationsdurchgang überschrieben wird</w:t>
-      </w:r>
-      <w:r>
-        <w:rPr>
-          <w:rFonts w:ascii="Times New Roman" w:hAnsi="Times New Roman" w:cs="Times New Roman"/>
-        </w:rPr>
-        <w:t>.</w:t>
+    </w:p>
+    <w:p>
+      <w:pPr>
+        <w:jc w:val="both"/>
+        <w:rPr>
+          <w:rFonts w:ascii="Times New Roman" w:hAnsi="Times New Roman" w:cs="Times New Roman"/>
+        </w:rPr>
+      </w:pPr>
+      <w:r>
+        <w:rPr>
+          <w:rFonts w:ascii="Times New Roman" w:hAnsi="Times New Roman" w:cs="Times New Roman"/>
+        </w:rPr>
+        <w:t xml:space="preserve">Zum Ende des Durchlaufs </w:t>
+      </w:r>
+      <w:r>
+        <w:rPr>
+          <w:rFonts w:ascii="Times New Roman" w:hAnsi="Times New Roman" w:cs="Times New Roman"/>
+        </w:rPr>
+        <w:t>wollen</w:t>
       </w:r>
       <w:r>
         <w:rPr>
@@ -150,37 +222,133 @@
         <w:rPr>
           <w:rFonts w:ascii="Times New Roman" w:hAnsi="Times New Roman" w:cs="Times New Roman"/>
         </w:rPr>
-        <w:t>Dort wird dann ebenfalls die vollständige Tabelle, sowi</w:t>
-      </w:r>
-      <w:r>
-        <w:rPr>
-          <w:rFonts w:ascii="Times New Roman" w:hAnsi="Times New Roman" w:cs="Times New Roman"/>
-        </w:rPr>
-        <w:t xml:space="preserve">e das Säulen- und Balkendiagramm </w:t>
-      </w:r>
-      <w:r>
-        <w:rPr>
-          <w:rFonts w:ascii="Times New Roman" w:hAnsi="Times New Roman" w:cs="Times New Roman"/>
-        </w:rPr>
-        <w:t>eingefügt/ausgegeben und in einem übersichtlichen Format dargestellt</w:t>
-      </w:r>
-      <w:r>
-        <w:rPr>
-          <w:rFonts w:ascii="Times New Roman" w:hAnsi="Times New Roman" w:cs="Times New Roman"/>
-        </w:rPr>
-        <w:t xml:space="preserve">. </w:t>
-      </w:r>
-      <w:r>
-        <w:rPr>
-          <w:rFonts w:ascii="Times New Roman" w:hAnsi="Times New Roman" w:cs="Times New Roman"/>
-        </w:rPr>
-        <w:t xml:space="preserve">Dafür soll es einen Titel, sowie kurze </w:t>
-      </w:r>
-      <w:r>
-        <w:rPr>
-          <w:rFonts w:ascii="Times New Roman" w:hAnsi="Times New Roman" w:cs="Times New Roman"/>
-        </w:rPr>
-        <w:t xml:space="preserve">Infos zu den bestimmten Simulationsparametern geben. Zum Schluss wird dann beurteilt, ob eine Erweiterung empfohlen wird oder nicht. </w:t>
+        <w:t xml:space="preserve">wir </w:t>
+      </w:r>
+      <w:r>
+        <w:rPr>
+          <w:rFonts w:ascii="Times New Roman" w:hAnsi="Times New Roman" w:cs="Times New Roman"/>
+        </w:rPr>
+        <w:t>eine Tabelle, Säulendiagramm und ein Baumdiagramm ausgeben. Sowie einen kurzen</w:t>
+      </w:r>
+      <w:r>
+        <w:rPr>
+          <w:rFonts w:ascii="Times New Roman" w:hAnsi="Times New Roman" w:cs="Times New Roman"/>
+        </w:rPr>
+        <w:t xml:space="preserve"> A</w:t>
+      </w:r>
+      <w:r>
+        <w:rPr>
+          <w:rFonts w:ascii="Times New Roman" w:hAnsi="Times New Roman" w:cs="Times New Roman"/>
+        </w:rPr>
+        <w:t>uswertungs</w:t>
+      </w:r>
+      <w:r>
+        <w:rPr>
+          <w:rFonts w:ascii="Times New Roman" w:hAnsi="Times New Roman" w:cs="Times New Roman"/>
+        </w:rPr>
+        <w:t>text</w:t>
+      </w:r>
+      <w:r>
+        <w:rPr>
+          <w:rFonts w:ascii="Times New Roman" w:hAnsi="Times New Roman" w:cs="Times New Roman"/>
+        </w:rPr>
+        <w:t xml:space="preserve"> mit den Maxwerten </w:t>
+      </w:r>
+      <w:r>
+        <w:rPr>
+          <w:rFonts w:ascii="Times New Roman" w:hAnsi="Times New Roman" w:cs="Times New Roman"/>
+        </w:rPr>
+        <w:t>der Simulation</w:t>
+      </w:r>
+      <w:r>
+        <w:rPr>
+          <w:rFonts w:ascii="Times New Roman" w:hAnsi="Times New Roman" w:cs="Times New Roman"/>
+        </w:rPr>
+        <w:t xml:space="preserve">. Dies soll einmal </w:t>
+      </w:r>
+      <w:r>
+        <w:rPr>
+          <w:rFonts w:ascii="Times New Roman" w:hAnsi="Times New Roman" w:cs="Times New Roman"/>
+        </w:rPr>
+        <w:t xml:space="preserve">in der Konsole </w:t>
+      </w:r>
+      <w:r>
+        <w:rPr>
+          <w:rFonts w:ascii="Times New Roman" w:hAnsi="Times New Roman" w:cs="Times New Roman"/>
+        </w:rPr>
+        <w:t>ausgegeben</w:t>
+      </w:r>
+      <w:r>
+        <w:rPr>
+          <w:rFonts w:ascii="Times New Roman" w:hAnsi="Times New Roman" w:cs="Times New Roman"/>
+        </w:rPr>
+        <w:t xml:space="preserve"> werden und </w:t>
+      </w:r>
+      <w:r>
+        <w:rPr>
+          <w:rFonts w:ascii="Times New Roman" w:hAnsi="Times New Roman" w:cs="Times New Roman"/>
+        </w:rPr>
+        <w:t>in einer extra .txt Datei.</w:t>
+      </w:r>
+      <w:r>
+        <w:rPr>
+          <w:rFonts w:ascii="Times New Roman" w:hAnsi="Times New Roman" w:cs="Times New Roman"/>
+        </w:rPr>
+        <w:t xml:space="preserve"> </w:t>
+      </w:r>
+      <w:r>
+        <w:rPr>
+          <w:rFonts w:ascii="Times New Roman" w:hAnsi="Times New Roman" w:cs="Times New Roman"/>
+        </w:rPr>
+        <w:t xml:space="preserve">In der .txt Datei </w:t>
+      </w:r>
+      <w:r>
+        <w:rPr>
+          <w:rFonts w:ascii="Times New Roman" w:hAnsi="Times New Roman" w:cs="Times New Roman"/>
+        </w:rPr>
+        <w:t xml:space="preserve">soll es einen Titel, sowie kurze </w:t>
+      </w:r>
+      <w:r>
+        <w:rPr>
+          <w:rFonts w:ascii="Times New Roman" w:hAnsi="Times New Roman" w:cs="Times New Roman"/>
+        </w:rPr>
+        <w:t xml:space="preserve">Infos zu den </w:t>
+      </w:r>
+      <w:r>
+        <w:rPr>
+          <w:rFonts w:ascii="Times New Roman" w:hAnsi="Times New Roman" w:cs="Times New Roman"/>
+        </w:rPr>
+        <w:t>selbst ausgewählten</w:t>
+      </w:r>
+      <w:r>
+        <w:rPr>
+          <w:rFonts w:ascii="Times New Roman" w:hAnsi="Times New Roman" w:cs="Times New Roman"/>
+        </w:rPr>
+        <w:t xml:space="preserve"> Simulationsparametern </w:t>
+      </w:r>
+      <w:r>
+        <w:rPr>
+          <w:rFonts w:ascii="Times New Roman" w:hAnsi="Times New Roman" w:cs="Times New Roman"/>
+        </w:rPr>
+        <w:t>geben</w:t>
+      </w:r>
+      <w:r>
+        <w:rPr>
+          <w:rFonts w:ascii="Times New Roman" w:hAnsi="Times New Roman" w:cs="Times New Roman"/>
+        </w:rPr>
+        <w:t xml:space="preserve">. Zum Schluss </w:t>
+      </w:r>
+      <w:r>
+        <w:rPr>
+          <w:rFonts w:ascii="Times New Roman" w:hAnsi="Times New Roman" w:cs="Times New Roman"/>
+        </w:rPr>
+        <w:t xml:space="preserve">des Dokuments </w:t>
+      </w:r>
+      <w:r>
+        <w:rPr>
+          <w:rFonts w:ascii="Times New Roman" w:hAnsi="Times New Roman" w:cs="Times New Roman"/>
+        </w:rPr>
+        <w:t xml:space="preserve">wird dann beurteilt, ob eine Erweiterung empfohlen wird oder nicht. </w:t>
       </w:r>
       <w:r>
         <w:rPr>
@@ -192,7 +360,19 @@
         <w:rPr>
           <w:rFonts w:ascii="Times New Roman" w:hAnsi="Times New Roman" w:cs="Times New Roman"/>
         </w:rPr>
-        <w:t xml:space="preserve">sollte sich dieses nach dem Durchgang </w:t>
+        <w:t xml:space="preserve">sollte sich dieses nach dem </w:t>
+      </w:r>
+      <w:r>
+        <w:rPr>
+          <w:rFonts w:ascii="Times New Roman" w:hAnsi="Times New Roman" w:cs="Times New Roman"/>
+        </w:rPr>
+        <w:t>Durchgang</w:t>
+      </w:r>
+      <w:r>
+        <w:rPr>
+          <w:rFonts w:ascii="Times New Roman" w:hAnsi="Times New Roman" w:cs="Times New Roman"/>
+        </w:rPr>
+        <w:t xml:space="preserve"> </w:t>
       </w:r>
       <w:r>
         <w:rPr>
@@ -205,6 +385,40 @@
           <w:rFonts w:ascii="Times New Roman" w:hAnsi="Times New Roman" w:cs="Times New Roman"/>
         </w:rPr>
         <w:t xml:space="preserve">gespeichert werden. </w:t>
+      </w:r>
+    </w:p>
+    <w:p>
+      <w:pPr>
+        <w:jc w:val="both"/>
+        <w:rPr>
+          <w:rFonts w:ascii="Times New Roman" w:hAnsi="Times New Roman" w:cs="Times New Roman"/>
+        </w:rPr>
+      </w:pPr>
+    </w:p>
+    <w:p>
+      <w:pPr>
+        <w:jc w:val="both"/>
+        <w:rPr>
+          <w:rFonts w:ascii="Times New Roman" w:hAnsi="Times New Roman" w:cs="Times New Roman"/>
+        </w:rPr>
+      </w:pPr>
+      <w:r>
+        <w:rPr>
+          <w:rFonts w:ascii="Times New Roman" w:hAnsi="Times New Roman" w:cs="Times New Roman"/>
+        </w:rPr>
+        <w:t xml:space="preserve">Informationen zu den </w:t>
+      </w:r>
+      <w:r>
+        <w:rPr>
+          <w:rFonts w:ascii="Times New Roman" w:hAnsi="Times New Roman" w:cs="Times New Roman"/>
+        </w:rPr>
+        <w:t xml:space="preserve">einzelnen Statistiken, finden Sie in dem Begründungstext zu </w:t>
+      </w:r>
+      <w:r>
+        <w:rPr>
+          <w:rFonts w:ascii="Times New Roman" w:hAnsi="Times New Roman" w:cs="Times New Roman"/>
+        </w:rPr>
+        <w:t>den geplanten Statistiken.</w:t>
       </w:r>
     </w:p>
     <w:sectPr>

</xml_diff>

<commit_message>
reworked Format der geplanten Ausgabe
</commit_message>
<xml_diff>
--- a/Begründungstexte/Format der geplanten Ausgabe.docx
+++ b/Begründungstexte/Format der geplanten Ausgabe.docx
@@ -166,7 +166,19 @@
         <w:rPr>
           <w:rFonts w:ascii="Times New Roman" w:hAnsi="Times New Roman" w:cs="Times New Roman"/>
         </w:rPr>
-        <w:t>und die Anzahl alles Autos</w:t>
+        <w:t>und die Anzahl alle</w:t>
+      </w:r>
+      <w:r>
+        <w:rPr>
+          <w:rFonts w:ascii="Times New Roman" w:hAnsi="Times New Roman" w:cs="Times New Roman"/>
+        </w:rPr>
+        <w:t>r</w:t>
+      </w:r>
+      <w:r>
+        <w:rPr>
+          <w:rFonts w:ascii="Times New Roman" w:hAnsi="Times New Roman" w:cs="Times New Roman"/>
+        </w:rPr>
+        <w:t xml:space="preserve"> Autos</w:t>
       </w:r>
       <w:r>
         <w:rPr>
@@ -228,7 +240,19 @@
         <w:rPr>
           <w:rFonts w:ascii="Times New Roman" w:hAnsi="Times New Roman" w:cs="Times New Roman"/>
         </w:rPr>
-        <w:t>eine Tabelle, Säulendiagramm und ein Baumdiagramm ausgeben. Sowie einen kurzen</w:t>
+        <w:t xml:space="preserve">eine Tabelle, </w:t>
+      </w:r>
+      <w:r>
+        <w:rPr>
+          <w:rFonts w:ascii="Times New Roman" w:hAnsi="Times New Roman" w:cs="Times New Roman"/>
+        </w:rPr>
+        <w:t xml:space="preserve">ein </w:t>
+      </w:r>
+      <w:r>
+        <w:rPr>
+          <w:rFonts w:ascii="Times New Roman" w:hAnsi="Times New Roman" w:cs="Times New Roman"/>
+        </w:rPr>
+        <w:t>Säulendiagramm und ein Baumdiagramm ausgeben. Sowie einen kurzen</w:t>
       </w:r>
       <w:r>
         <w:rPr>
@@ -270,25 +294,39 @@
         <w:rPr>
           <w:rFonts w:ascii="Times New Roman" w:hAnsi="Times New Roman" w:cs="Times New Roman"/>
         </w:rPr>
-        <w:t xml:space="preserve">in der Konsole </w:t>
-      </w:r>
-      <w:r>
-        <w:rPr>
-          <w:rFonts w:ascii="Times New Roman" w:hAnsi="Times New Roman" w:cs="Times New Roman"/>
-        </w:rPr>
-        <w:t>ausgegeben</w:t>
-      </w:r>
-      <w:r>
-        <w:rPr>
-          <w:rFonts w:ascii="Times New Roman" w:hAnsi="Times New Roman" w:cs="Times New Roman"/>
-        </w:rPr>
-        <w:t xml:space="preserve"> werden und </w:t>
-      </w:r>
-      <w:r>
-        <w:rPr>
-          <w:rFonts w:ascii="Times New Roman" w:hAnsi="Times New Roman" w:cs="Times New Roman"/>
-        </w:rPr>
-        <w:t>in einer extra .txt Datei.</w:t>
+        <w:t xml:space="preserve">in der Konsole und </w:t>
+      </w:r>
+      <w:r>
+        <w:rPr>
+          <w:rFonts w:ascii="Times New Roman" w:hAnsi="Times New Roman" w:cs="Times New Roman"/>
+        </w:rPr>
+        <w:t>in einer extra .</w:t>
+      </w:r>
+      <w:proofErr w:type="spellStart"/>
+      <w:r>
+        <w:rPr>
+          <w:rFonts w:ascii="Times New Roman" w:hAnsi="Times New Roman" w:cs="Times New Roman"/>
+        </w:rPr>
+        <w:t>txt</w:t>
+      </w:r>
+      <w:proofErr w:type="spellEnd"/>
+      <w:r>
+        <w:rPr>
+          <w:rFonts w:ascii="Times New Roman" w:hAnsi="Times New Roman" w:cs="Times New Roman"/>
+        </w:rPr>
+        <w:t xml:space="preserve"> Datei</w:t>
+      </w:r>
+      <w:r>
+        <w:rPr>
+          <w:rFonts w:ascii="Times New Roman" w:hAnsi="Times New Roman" w:cs="Times New Roman"/>
+        </w:rPr>
+        <w:t xml:space="preserve"> ausgeben werden</w:t>
+      </w:r>
+      <w:r>
+        <w:rPr>
+          <w:rFonts w:ascii="Times New Roman" w:hAnsi="Times New Roman" w:cs="Times New Roman"/>
+        </w:rPr>
+        <w:t>.</w:t>
       </w:r>
       <w:r>
         <w:rPr>
@@ -300,7 +338,21 @@
         <w:rPr>
           <w:rFonts w:ascii="Times New Roman" w:hAnsi="Times New Roman" w:cs="Times New Roman"/>
         </w:rPr>
-        <w:t xml:space="preserve">In der .txt Datei </w:t>
+        <w:t>In der .</w:t>
+      </w:r>
+      <w:proofErr w:type="spellStart"/>
+      <w:r>
+        <w:rPr>
+          <w:rFonts w:ascii="Times New Roman" w:hAnsi="Times New Roman" w:cs="Times New Roman"/>
+        </w:rPr>
+        <w:t>txt</w:t>
+      </w:r>
+      <w:proofErr w:type="spellEnd"/>
+      <w:r>
+        <w:rPr>
+          <w:rFonts w:ascii="Times New Roman" w:hAnsi="Times New Roman" w:cs="Times New Roman"/>
+        </w:rPr>
+        <w:t xml:space="preserve"> Datei </w:t>
       </w:r>
       <w:r>
         <w:rPr>
@@ -348,7 +400,55 @@
         <w:rPr>
           <w:rFonts w:ascii="Times New Roman" w:hAnsi="Times New Roman" w:cs="Times New Roman"/>
         </w:rPr>
-        <w:t xml:space="preserve">wird dann beurteilt, ob eine Erweiterung empfohlen wird oder nicht. </w:t>
+        <w:t>wird dann beurteilt, ob eine Erweiterung empfohlen wird.</w:t>
+      </w:r>
+      <w:r>
+        <w:rPr>
+          <w:rFonts w:ascii="Times New Roman" w:hAnsi="Times New Roman" w:cs="Times New Roman"/>
+        </w:rPr>
+        <w:t xml:space="preserve"> Ob eine Erweiterung </w:t>
+      </w:r>
+      <w:r>
+        <w:rPr>
+          <w:rFonts w:ascii="Times New Roman" w:hAnsi="Times New Roman" w:cs="Times New Roman"/>
+        </w:rPr>
+        <w:t>empfohlen</w:t>
+      </w:r>
+      <w:r>
+        <w:rPr>
+          <w:rFonts w:ascii="Times New Roman" w:hAnsi="Times New Roman" w:cs="Times New Roman"/>
+        </w:rPr>
+        <w:t xml:space="preserve"> wird, wird davon </w:t>
+      </w:r>
+      <w:r>
+        <w:rPr>
+          <w:rFonts w:ascii="Times New Roman" w:hAnsi="Times New Roman" w:cs="Times New Roman"/>
+        </w:rPr>
+        <w:t>abhängig</w:t>
+      </w:r>
+      <w:r>
+        <w:rPr>
+          <w:rFonts w:ascii="Times New Roman" w:hAnsi="Times New Roman" w:cs="Times New Roman"/>
+        </w:rPr>
+        <w:t xml:space="preserve"> </w:t>
+      </w:r>
+      <w:r>
+        <w:rPr>
+          <w:rFonts w:ascii="Times New Roman" w:hAnsi="Times New Roman" w:cs="Times New Roman"/>
+        </w:rPr>
+        <w:t>gemacht, ob</w:t>
+      </w:r>
+      <w:r>
+        <w:rPr>
+          <w:rFonts w:ascii="Times New Roman" w:hAnsi="Times New Roman" w:cs="Times New Roman"/>
+        </w:rPr>
+        <w:t xml:space="preserve"> </w:t>
+      </w:r>
+      <w:r>
+        <w:rPr>
+          <w:rFonts w:ascii="Times New Roman" w:hAnsi="Times New Roman" w:cs="Times New Roman"/>
+        </w:rPr>
+        <w:t xml:space="preserve">die Anzahl der Autos in der Warteschlange die Zahl 10 überschritten hat. </w:t>
       </w:r>
       <w:r>
         <w:rPr>
@@ -384,7 +484,37 @@
         <w:rPr>
           <w:rFonts w:ascii="Times New Roman" w:hAnsi="Times New Roman" w:cs="Times New Roman"/>
         </w:rPr>
-        <w:t xml:space="preserve">gespeichert werden. </w:t>
+        <w:t>gespeichert werden</w:t>
+      </w:r>
+      <w:r>
+        <w:rPr>
+          <w:rFonts w:ascii="Times New Roman" w:hAnsi="Times New Roman" w:cs="Times New Roman"/>
+        </w:rPr>
+        <w:t xml:space="preserve">, da das </w:t>
+      </w:r>
+      <w:r>
+        <w:rPr>
+          <w:rFonts w:ascii="Times New Roman" w:hAnsi="Times New Roman" w:cs="Times New Roman"/>
+        </w:rPr>
+        <w:t>Dokument</w:t>
+      </w:r>
+      <w:r>
+        <w:rPr>
+          <w:rFonts w:ascii="Times New Roman" w:hAnsi="Times New Roman" w:cs="Times New Roman"/>
+        </w:rPr>
+        <w:t xml:space="preserve"> </w:t>
+      </w:r>
+      <w:r>
+        <w:rPr>
+          <w:rFonts w:ascii="Times New Roman" w:hAnsi="Times New Roman" w:cs="Times New Roman"/>
+        </w:rPr>
+        <w:t>bei der nächsten Simulation überschrieben wird</w:t>
+      </w:r>
+      <w:r>
+        <w:rPr>
+          <w:rFonts w:ascii="Times New Roman" w:hAnsi="Times New Roman" w:cs="Times New Roman"/>
+        </w:rPr>
+        <w:t xml:space="preserve">. </w:t>
       </w:r>
     </w:p>
     <w:p>

</xml_diff>